<commit_message>
Updated document to submited R&R
</commit_message>
<xml_diff>
--- a/Ecol/Reviewers/Submited_Response/Manuscript_Revised_Sub.docx
+++ b/Ecol/Reviewers/Submited_Response/Manuscript_Revised_Sub.docx
@@ -83,7 +83,23 @@
           <w:rFonts w:ascii="Times New Roman" w:hAnsi="Times New Roman" w:cs="Times New Roman"/>
           <w:color w:val="000000" w:themeColor="text1"/>
         </w:rPr>
-        <w:t xml:space="preserve"> and Sumaila 2015) to 1500 (Caddy 1997) fish stocks cross national borders, some of them jointly managed by two or more countries. These stocks are responsible for almost 50% of these countries total fish catches (</w:t>
+        <w:t xml:space="preserve"> and </w:t>
+      </w:r>
+      <w:proofErr w:type="spellStart"/>
+      <w:r>
+        <w:rPr>
+          <w:rFonts w:ascii="Times New Roman" w:hAnsi="Times New Roman" w:cs="Times New Roman"/>
+          <w:color w:val="000000" w:themeColor="text1"/>
+        </w:rPr>
+        <w:t>Sumaila</w:t>
+      </w:r>
+      <w:proofErr w:type="spellEnd"/>
+      <w:r>
+        <w:rPr>
+          <w:rFonts w:ascii="Times New Roman" w:hAnsi="Times New Roman" w:cs="Times New Roman"/>
+          <w:color w:val="000000" w:themeColor="text1"/>
+        </w:rPr>
+        <w:t xml:space="preserve"> 2015) to 1500 (Caddy 1997) fish stocks cross national borders, some of them jointly managed by two or more countries. These stocks are responsible for almost 50% of these countries total fish catches (</w:t>
       </w:r>
       <w:proofErr w:type="spellStart"/>
       <w:r>
@@ -99,7 +115,23 @@
           <w:rFonts w:ascii="Times New Roman" w:hAnsi="Times New Roman" w:cs="Times New Roman"/>
           <w:color w:val="000000" w:themeColor="text1"/>
         </w:rPr>
-        <w:t xml:space="preserve"> and Sumaila 2015).While not a law, UNCLOS incentivizes actions to cooperate on the management of shared stocks (United Nations 1986). </w:t>
+        <w:t xml:space="preserve"> and </w:t>
+      </w:r>
+      <w:proofErr w:type="spellStart"/>
+      <w:r>
+        <w:rPr>
+          <w:rFonts w:ascii="Times New Roman" w:hAnsi="Times New Roman" w:cs="Times New Roman"/>
+          <w:color w:val="000000" w:themeColor="text1"/>
+        </w:rPr>
+        <w:t>Sumaila</w:t>
+      </w:r>
+      <w:proofErr w:type="spellEnd"/>
+      <w:r>
+        <w:rPr>
+          <w:rFonts w:ascii="Times New Roman" w:hAnsi="Times New Roman" w:cs="Times New Roman"/>
+          <w:color w:val="000000" w:themeColor="text1"/>
+        </w:rPr>
+        <w:t xml:space="preserve"> 2015).While not a law, UNCLOS incentivizes actions to cooperate on the management of shared stocks (United Nations 1986). </w:t>
       </w:r>
       <w:r>
         <w:rPr>
@@ -150,7 +182,23 @@
           <w:rFonts w:ascii="Times New Roman" w:hAnsi="Times New Roman" w:cs="Times New Roman"/>
           <w:color w:val="000000" w:themeColor="text1"/>
         </w:rPr>
-        <w:t xml:space="preserve"> and VanderZwaag, this Special Feature).</w:t>
+        <w:t xml:space="preserve"> and </w:t>
+      </w:r>
+      <w:proofErr w:type="spellStart"/>
+      <w:r>
+        <w:rPr>
+          <w:rFonts w:ascii="Times New Roman" w:hAnsi="Times New Roman" w:cs="Times New Roman"/>
+          <w:color w:val="000000" w:themeColor="text1"/>
+        </w:rPr>
+        <w:t>VanderZwaag</w:t>
+      </w:r>
+      <w:proofErr w:type="spellEnd"/>
+      <w:r>
+        <w:rPr>
+          <w:rFonts w:ascii="Times New Roman" w:hAnsi="Times New Roman" w:cs="Times New Roman"/>
+          <w:color w:val="000000" w:themeColor="text1"/>
+        </w:rPr>
+        <w:t>, this Special Feature).</w:t>
       </w:r>
     </w:p>
     <w:p>
@@ -496,7 +544,22 @@
           <w:rFonts w:ascii="Times New Roman" w:hAnsi="Times New Roman" w:cs="Times New Roman"/>
           <w:color w:val="000000" w:themeColor="text1"/>
         </w:rPr>
-        <w:t xml:space="preserve">) offering a unique lens to understand the extent to which climate-induced distributional shifts will challenge the future sustainability of transboundary fisheries. These countries have a long history of fisheries cooperation participating in diverse, jointly managed, commercial transboundary stocks through various fisheries management organizations (Munro 2015). </w:t>
+        <w:t xml:space="preserve">) offering a unique lens to understand the extent to which climate-induced distributional shifts will challenge the future sustainability of transboundary fisheries. These countries have a long history of fisheries cooperation participating in diverse, jointly managed, commercial transboundary stocks through various fisheries management organizations </w:t>
+      </w:r>
+      <w:r>
+        <w:rPr>
+          <w:rFonts w:ascii="Times New Roman" w:hAnsi="Times New Roman" w:cs="Times New Roman"/>
+          <w:color w:val="000000" w:themeColor="text1"/>
+          <w:highlight w:val="yellow"/>
+        </w:rPr>
+        <w:t>(Munro 2015).</w:t>
+      </w:r>
+      <w:r>
+        <w:rPr>
+          <w:rFonts w:ascii="Times New Roman" w:hAnsi="Times New Roman" w:cs="Times New Roman"/>
+          <w:color w:val="000000" w:themeColor="text1"/>
+        </w:rPr>
+        <w:t xml:space="preserve"> </w:t>
       </w:r>
       <w:r>
         <w:rPr>
@@ -863,6 +926,16 @@
         </w:rPr>
         <w:t xml:space="preserve"> and the NAFO sub-region containing the Gulf of Maine arrangement</w:t>
       </w:r>
+      <w:r>
+        <w:rPr>
+          <w:rFonts w:ascii="Times New Roman" w:hAnsi="Times New Roman" w:cs="Times New Roman"/>
+          <w:i w:val="0"/>
+          <w:iCs/>
+          <w:color w:val="000000" w:themeColor="text1"/>
+          <w:highlight w:val="yellow"/>
+        </w:rPr>
+        <w:t>.</w:t>
+      </w:r>
     </w:p>
     <w:p>
       <w:pPr>
@@ -989,13 +1062,37 @@
           <w:rFonts w:ascii="Times New Roman" w:hAnsi="Times New Roman" w:cs="Times New Roman"/>
           <w:color w:val="000000" w:themeColor="text1"/>
         </w:rPr>
-        <w:t>Since 1998 Canada and the US celebrate a “Resource Sharing Understanding” to inform the management of George Bank’s Atlantic cod (</w:t>
+        <w:t>Since 1998 Canada and the US celebrate a “Resource Sharing Understanding” to inform the management of</w:t>
+      </w:r>
+      <w:r>
+        <w:rPr>
+          <w:rFonts w:ascii="Times New Roman" w:hAnsi="Times New Roman" w:cs="Times New Roman"/>
+          <w:color w:val="000000" w:themeColor="text1"/>
+        </w:rPr>
+        <w:t xml:space="preserve"> </w:t>
+      </w:r>
+      <w:r>
+        <w:rPr>
+          <w:rFonts w:ascii="Times New Roman" w:hAnsi="Times New Roman" w:cs="Times New Roman"/>
+          <w:color w:val="000000" w:themeColor="text1"/>
+          <w:highlight w:val="yellow"/>
+        </w:rPr>
+        <w:t>Eastern</w:t>
+      </w:r>
+      <w:r>
+        <w:rPr>
+          <w:rFonts w:ascii="Times New Roman" w:hAnsi="Times New Roman" w:cs="Times New Roman"/>
+          <w:color w:val="000000" w:themeColor="text1"/>
+          <w:highlight w:val="yellow"/>
+        </w:rPr>
+        <w:t xml:space="preserve"> George Bank’s Atlantic cod (</w:t>
       </w:r>
       <w:r>
         <w:rPr>
           <w:rFonts w:ascii="Times New Roman" w:hAnsi="Times New Roman" w:cs="Times New Roman"/>
           <w:i/>
           <w:color w:val="000000" w:themeColor="text1"/>
+          <w:highlight w:val="yellow"/>
         </w:rPr>
         <w:t>Gadus morhua</w:t>
       </w:r>
@@ -1003,8 +1100,24 @@
         <w:rPr>
           <w:rFonts w:ascii="Times New Roman" w:hAnsi="Times New Roman" w:cs="Times New Roman"/>
           <w:color w:val="000000" w:themeColor="text1"/>
-        </w:rPr>
-        <w:t>), and Eastern George Bank’s haddock (</w:t>
+          <w:highlight w:val="yellow"/>
+        </w:rPr>
+        <w:t>)</w:t>
+      </w:r>
+      <w:r>
+        <w:rPr>
+          <w:rFonts w:ascii="Times New Roman" w:hAnsi="Times New Roman" w:cs="Times New Roman"/>
+          <w:color w:val="000000" w:themeColor="text1"/>
+          <w:highlight w:val="yellow"/>
+        </w:rPr>
+        <w:t xml:space="preserve"> and</w:t>
+      </w:r>
+      <w:r>
+        <w:rPr>
+          <w:rFonts w:ascii="Times New Roman" w:hAnsi="Times New Roman" w:cs="Times New Roman"/>
+          <w:color w:val="000000" w:themeColor="text1"/>
+        </w:rPr>
+        <w:t xml:space="preserve"> haddock (</w:t>
       </w:r>
       <w:proofErr w:type="spellStart"/>
       <w:r>
@@ -1090,6 +1203,42 @@
           <w:rFonts w:ascii="Times New Roman" w:hAnsi="Times New Roman" w:cs="Times New Roman"/>
           <w:color w:val="000000" w:themeColor="text1"/>
         </w:rPr>
+        <w:t xml:space="preserve"> and </w:t>
+      </w:r>
+      <w:r>
+        <w:rPr>
+          <w:rFonts w:ascii="Times New Roman" w:hAnsi="Times New Roman" w:cs="Times New Roman"/>
+          <w:color w:val="000000" w:themeColor="text1"/>
+        </w:rPr>
+        <w:lastRenderedPageBreak/>
+        <w:t xml:space="preserve">VanderZwaag 2007, TRAC 2016, CIA 2017). </w:t>
+      </w:r>
+      <w:r>
+        <w:rPr>
+          <w:rFonts w:ascii="Times New Roman" w:hAnsi="Times New Roman" w:cs="Times New Roman"/>
+          <w:color w:val="000000" w:themeColor="text1"/>
+        </w:rPr>
+        <w:t xml:space="preserve">The GoMA suggests catch-limits based on a weighted method were 10% represents the stocks’ historical distribution (from 1967 to 1994) and 90% current distributions produced by quarterly surveys and historical catch </w:t>
+      </w:r>
+      <w:r>
+        <w:rPr>
+          <w:rFonts w:ascii="Times New Roman" w:hAnsi="Times New Roman" w:cs="Times New Roman"/>
+          <w:color w:val="000000" w:themeColor="text1"/>
+        </w:rPr>
+        <w:t>(TRAC 2016)</w:t>
+      </w:r>
+      <w:r>
+        <w:rPr>
+          <w:rFonts w:ascii="Times New Roman" w:hAnsi="Times New Roman" w:cs="Times New Roman"/>
+          <w:color w:val="000000" w:themeColor="text1"/>
+        </w:rPr>
+        <w:t>.</w:t>
+      </w:r>
+      <w:r>
+        <w:rPr>
+          <w:rFonts w:ascii="Times New Roman" w:hAnsi="Times New Roman" w:cs="Times New Roman"/>
+          <w:color w:val="000000" w:themeColor="text1"/>
+        </w:rPr>
         <w:t xml:space="preserve"> </w:t>
       </w:r>
       <w:r>
@@ -1097,43 +1246,22 @@
           <w:rFonts w:ascii="Times New Roman" w:hAnsi="Times New Roman" w:cs="Times New Roman"/>
           <w:color w:val="000000" w:themeColor="text1"/>
         </w:rPr>
-        <w:lastRenderedPageBreak/>
-        <w:t xml:space="preserve">and VanderZwaag 2007, TRAC 2016, CIA 2017). </w:t>
-      </w:r>
-      <w:r>
-        <w:rPr>
-          <w:rFonts w:ascii="Times New Roman" w:hAnsi="Times New Roman" w:cs="Times New Roman"/>
-          <w:color w:val="000000" w:themeColor="text1"/>
-        </w:rPr>
-        <w:t xml:space="preserve">The GoMA suggests catch-limits based on a weighted method were 10% represents the stocks’ historical distribution (from 1967 to 1994) and 90% current distributions produced by quarterly surveys and historical catch </w:t>
-      </w:r>
-      <w:r>
-        <w:rPr>
-          <w:rFonts w:ascii="Times New Roman" w:hAnsi="Times New Roman" w:cs="Times New Roman"/>
-          <w:color w:val="000000" w:themeColor="text1"/>
-        </w:rPr>
-        <w:t>(TRAC 2016)</w:t>
-      </w:r>
-      <w:r>
-        <w:rPr>
-          <w:rFonts w:ascii="Times New Roman" w:hAnsi="Times New Roman" w:cs="Times New Roman"/>
-          <w:color w:val="000000" w:themeColor="text1"/>
-        </w:rPr>
-        <w:t>.</w:t>
-      </w:r>
-      <w:r>
-        <w:rPr>
-          <w:rFonts w:ascii="Times New Roman" w:hAnsi="Times New Roman" w:cs="Times New Roman"/>
-          <w:color w:val="000000" w:themeColor="text1"/>
-        </w:rPr>
-        <w:t xml:space="preserve"> </w:t>
-      </w:r>
-      <w:r>
-        <w:rPr>
-          <w:rFonts w:ascii="Times New Roman" w:hAnsi="Times New Roman" w:cs="Times New Roman"/>
-          <w:color w:val="000000" w:themeColor="text1"/>
-        </w:rPr>
-        <w:t xml:space="preserve">In 2017, the allocation proposed for the GoMA was, Atlantic cod 80% Canada to 20 % U.S, haddock 41% Canada and 59% U.S and </w:t>
+        <w:t>In 2017, the allocation proposed for the GoMA was, Atlantic cod 80% Canada to 20 % U.S, haddock 41% Canada and 59% U.S</w:t>
+      </w:r>
+      <w:r>
+        <w:rPr>
+          <w:rFonts w:ascii="Times New Roman" w:hAnsi="Times New Roman" w:cs="Times New Roman"/>
+          <w:color w:val="000000" w:themeColor="text1"/>
+          <w:highlight w:val="yellow"/>
+        </w:rPr>
+        <w:t>,</w:t>
+      </w:r>
+      <w:r>
+        <w:rPr>
+          <w:rFonts w:ascii="Times New Roman" w:hAnsi="Times New Roman" w:cs="Times New Roman"/>
+          <w:color w:val="000000" w:themeColor="text1"/>
+        </w:rPr>
+        <w:t xml:space="preserve"> and </w:t>
       </w:r>
       <w:r>
         <w:rPr>
@@ -1298,7 +1426,30 @@
           <w:rFonts w:ascii="Times New Roman" w:hAnsi="Times New Roman" w:cs="Times New Roman"/>
           <w:color w:val="000000" w:themeColor="text1"/>
         </w:rPr>
-        <w:t>The DBEM was projected using three earth system models (ESM), the Geophysical Fluid Dynamics Laboratory Earth System Models 2M (GFDL)</w:t>
+        <w:t xml:space="preserve">The DBEM was projected using three </w:t>
+      </w:r>
+      <w:r>
+        <w:rPr>
+          <w:rFonts w:ascii="Times New Roman" w:hAnsi="Times New Roman" w:cs="Times New Roman"/>
+          <w:color w:val="000000" w:themeColor="text1"/>
+          <w:highlight w:val="yellow"/>
+        </w:rPr>
+        <w:t>E</w:t>
+      </w:r>
+      <w:r>
+        <w:rPr>
+          <w:rFonts w:ascii="Times New Roman" w:hAnsi="Times New Roman" w:cs="Times New Roman"/>
+          <w:color w:val="000000" w:themeColor="text1"/>
+          <w:highlight w:val="yellow"/>
+        </w:rPr>
+        <w:t>arth</w:t>
+      </w:r>
+      <w:r>
+        <w:rPr>
+          <w:rFonts w:ascii="Times New Roman" w:hAnsi="Times New Roman" w:cs="Times New Roman"/>
+          <w:color w:val="000000" w:themeColor="text1"/>
+        </w:rPr>
+        <w:t xml:space="preserve"> system models (ESM), the Geophysical Fluid Dynamics Laboratory Earth System Models 2M (GFDL)</w:t>
       </w:r>
       <w:r>
         <w:rPr>
@@ -1357,7 +1508,36 @@
           <w:rFonts w:ascii="Times New Roman" w:hAnsi="Times New Roman" w:cs="Times New Roman"/>
           <w:color w:val="000000" w:themeColor="text1"/>
         </w:rPr>
-        <w:t xml:space="preserve"> grid using the nearest neighbor method, and in some cases, bilinear interpolation (Cheung, Jones, Lam, et al. 2016). Finally, we used the model outputs for two scenarios of the Intergovernmental Panel on Climate Change (IPCC-Representative Concentration Pathways (RCP) 2.6 and RCP 8.5 representing a low greenhouse gas emission (strong mitigation) and a high greenhouse gas emission (week mitigation) scenario, respectively (IPCC 2014). To estimate model robustness and capture the structural </w:t>
+        <w:t xml:space="preserve"> grid using the nearest neighbor method, and in some cases, bilinear interpolation (Cheung, Jones, Lam, et al. 2016). </w:t>
+      </w:r>
+      <w:r>
+        <w:rPr>
+          <w:rFonts w:ascii="Times New Roman" w:hAnsi="Times New Roman" w:cs="Times New Roman"/>
+          <w:color w:val="000000" w:themeColor="text1"/>
+        </w:rPr>
+        <w:t xml:space="preserve">Finally, we used the model outputs for two scenarios of the Intergovernmental Panel on </w:t>
+      </w:r>
+      <w:r>
+        <w:rPr>
+          <w:rFonts w:ascii="Times New Roman" w:hAnsi="Times New Roman" w:cs="Times New Roman"/>
+          <w:color w:val="000000" w:themeColor="text1"/>
+          <w:highlight w:val="yellow"/>
+        </w:rPr>
+        <w:t>Climate Change (IPCC)-Representative Concentration Pathways (RCP) 2.6 and 8.5</w:t>
+      </w:r>
+      <w:r>
+        <w:rPr>
+          <w:rFonts w:ascii="Times New Roman" w:hAnsi="Times New Roman" w:cs="Times New Roman"/>
+          <w:color w:val="000000" w:themeColor="text1"/>
+        </w:rPr>
+        <w:t xml:space="preserve"> representing a low greenhouse gas emission (strong mitigation) and a high greenhouse gas emission (week mitigation) scenario, respectively</w:t>
+      </w:r>
+      <w:r>
+        <w:rPr>
+          <w:rFonts w:ascii="Times New Roman" w:hAnsi="Times New Roman" w:cs="Times New Roman"/>
+          <w:color w:val="000000" w:themeColor="text1"/>
+        </w:rPr>
+        <w:t xml:space="preserve"> (IPCC 2014). To estimate model robustness and capture the structural </w:t>
       </w:r>
       <w:r>
         <w:rPr>
@@ -1606,7 +1786,15 @@
           <w:rFonts w:ascii="Times New Roman" w:hAnsi="Times New Roman" w:cs="Times New Roman"/>
           <w:color w:val="000000" w:themeColor="text1"/>
         </w:rPr>
-        <w:t xml:space="preserve"> is total number of species, and </w:t>
+        <w:t xml:space="preserve"> is total number of species, </w:t>
+      </w:r>
+      <w:r>
+        <w:rPr>
+          <w:rFonts w:ascii="Times New Roman" w:hAnsi="Times New Roman" w:cs="Times New Roman"/>
+          <w:color w:val="000000" w:themeColor="text1"/>
+          <w:highlight w:val="yellow"/>
+        </w:rPr>
+        <w:t xml:space="preserve">and </w:t>
       </w:r>
       <m:oMath>
         <m:acc>
@@ -1615,6 +1803,7 @@
               <w:rPr>
                 <w:rFonts w:ascii="Cambria Math" w:hAnsi="Cambria Math" w:cs="Times New Roman"/>
                 <w:color w:val="000000" w:themeColor="text1"/>
+                <w:highlight w:val="yellow"/>
               </w:rPr>
             </m:ctrlPr>
           </m:accPr>
@@ -1623,6 +1812,7 @@
               <w:rPr>
                 <w:rFonts w:ascii="Cambria Math" w:hAnsi="Cambria Math" w:cs="Times New Roman"/>
                 <w:color w:val="000000" w:themeColor="text1"/>
+                <w:highlight w:val="yellow"/>
               </w:rPr>
               <m:t>MCP</m:t>
             </m:r>
@@ -2154,7 +2344,15 @@
           <w:rFonts w:ascii="Times New Roman" w:hAnsi="Times New Roman" w:cs="Times New Roman"/>
           <w:color w:val="000000" w:themeColor="text1"/>
         </w:rPr>
-        <w:t xml:space="preserve"> &lt;DELTA&gt;MCP</w:t>
+        <w:t xml:space="preserve"> </w:t>
+      </w:r>
+      <w:r>
+        <w:rPr>
+          <w:rFonts w:ascii="Times New Roman" w:hAnsi="Times New Roman" w:cs="Times New Roman"/>
+          <w:color w:val="000000" w:themeColor="text1"/>
+          <w:highlight w:val="yellow"/>
+        </w:rPr>
+        <w:t>&lt;DELTA&gt;MCP</w:t>
       </w:r>
       <w:r>
         <w:rPr>
@@ -3089,6 +3287,16 @@
         </w:rPr>
         <w:t xml:space="preserve"> emission scenario and; B) low emission scenario. Points represent areas where at least one model do not agree in the direction of change</w:t>
       </w:r>
+      <w:r>
+        <w:rPr>
+          <w:rFonts w:ascii="Times New Roman" w:hAnsi="Times New Roman" w:cs="Times New Roman"/>
+          <w:i w:val="0"/>
+          <w:iCs/>
+          <w:color w:val="000000" w:themeColor="text1"/>
+          <w:highlight w:val="yellow"/>
+        </w:rPr>
+        <w:t>.</w:t>
+      </w:r>
     </w:p>
     <w:p>
       <w:pPr>
@@ -4109,6 +4317,16 @@
         </w:rPr>
         <w:t xml:space="preserve"> sd. (2005-2014)</w:t>
       </w:r>
+      <w:r>
+        <w:rPr>
+          <w:rFonts w:ascii="Times New Roman" w:hAnsi="Times New Roman" w:cs="Times New Roman"/>
+          <w:i w:val="0"/>
+          <w:iCs/>
+          <w:color w:val="000000" w:themeColor="text1"/>
+          <w:highlight w:val="yellow"/>
+        </w:rPr>
+        <w:t>.</w:t>
+      </w:r>
     </w:p>
     <w:p>
       <w:pPr>
@@ -4343,7 +4561,22 @@
           <w:rFonts w:ascii="Times New Roman" w:hAnsi="Times New Roman" w:cs="Times New Roman"/>
           <w:color w:val="000000" w:themeColor="text1"/>
         </w:rPr>
-        <w:t xml:space="preserve">) in the pacific coast (Pinsky et al. 2013) have been projected to shift away from the poles. In the Gulf of Maine, the stock-share </w:t>
+        <w:t xml:space="preserve">) in the </w:t>
+      </w:r>
+      <w:r>
+        <w:rPr>
+          <w:rFonts w:ascii="Times New Roman" w:hAnsi="Times New Roman" w:cs="Times New Roman"/>
+          <w:color w:val="000000" w:themeColor="text1"/>
+          <w:highlight w:val="yellow"/>
+        </w:rPr>
+        <w:t>P</w:t>
+      </w:r>
+      <w:r>
+        <w:rPr>
+          <w:rFonts w:ascii="Times New Roman" w:hAnsi="Times New Roman" w:cs="Times New Roman"/>
+          <w:color w:val="000000" w:themeColor="text1"/>
+        </w:rPr>
+        <w:t xml:space="preserve">acific coast (Pinsky et al. 2013) have been projected to shift away from the poles. In the Gulf of Maine, the stock-share </w:t>
       </w:r>
       <w:r>
         <w:rPr>
@@ -4859,7 +5092,54 @@
           <w:rFonts w:ascii="Times New Roman" w:hAnsi="Times New Roman" w:cs="Times New Roman"/>
           <w:color w:val="000000" w:themeColor="text1"/>
         </w:rPr>
-        <w:t xml:space="preserve"> (TRAC 2016). This process is especially important for cod and haddock due to their distribution variation within the gulf (Soboil and Sutinen 2006, TRAC 2016).</w:t>
+        <w:t xml:space="preserve"> (TRAC 2016). This process is especially important for cod and haddock due to their distribution variation within the </w:t>
+      </w:r>
+      <w:r>
+        <w:rPr>
+          <w:rFonts w:ascii="Times New Roman" w:hAnsi="Times New Roman" w:cs="Times New Roman"/>
+          <w:color w:val="000000" w:themeColor="text1"/>
+          <w:highlight w:val="yellow"/>
+        </w:rPr>
+        <w:t>G</w:t>
+      </w:r>
+      <w:r>
+        <w:rPr>
+          <w:rFonts w:ascii="Times New Roman" w:hAnsi="Times New Roman" w:cs="Times New Roman"/>
+          <w:color w:val="000000" w:themeColor="text1"/>
+        </w:rPr>
+        <w:t>ulf (</w:t>
+      </w:r>
+      <w:proofErr w:type="spellStart"/>
+      <w:r>
+        <w:rPr>
+          <w:rFonts w:ascii="Times New Roman" w:hAnsi="Times New Roman" w:cs="Times New Roman"/>
+          <w:color w:val="000000" w:themeColor="text1"/>
+        </w:rPr>
+        <w:t>Soboil</w:t>
+      </w:r>
+      <w:proofErr w:type="spellEnd"/>
+      <w:r>
+        <w:rPr>
+          <w:rFonts w:ascii="Times New Roman" w:hAnsi="Times New Roman" w:cs="Times New Roman"/>
+          <w:color w:val="000000" w:themeColor="text1"/>
+        </w:rPr>
+        <w:t xml:space="preserve"> and </w:t>
+      </w:r>
+      <w:proofErr w:type="spellStart"/>
+      <w:r>
+        <w:rPr>
+          <w:rFonts w:ascii="Times New Roman" w:hAnsi="Times New Roman" w:cs="Times New Roman"/>
+          <w:color w:val="000000" w:themeColor="text1"/>
+        </w:rPr>
+        <w:t>Sutinen</w:t>
+      </w:r>
+      <w:proofErr w:type="spellEnd"/>
+      <w:r>
+        <w:rPr>
+          <w:rFonts w:ascii="Times New Roman" w:hAnsi="Times New Roman" w:cs="Times New Roman"/>
+          <w:color w:val="000000" w:themeColor="text1"/>
+        </w:rPr>
+        <w:t xml:space="preserve"> 2006, TRAC 2016).</w:t>
       </w:r>
     </w:p>
     <w:p>
@@ -5013,7 +5293,53 @@
           <w:rFonts w:ascii="Times New Roman" w:hAnsi="Times New Roman" w:cs="Times New Roman"/>
           <w:color w:val="000000" w:themeColor="text1"/>
         </w:rPr>
-        <w:t xml:space="preserve"> to fish part of their quota within Norway’s EEZ, and land the catch in Norwegian ports. In North America, Canada and the US have previous history with the utilization of side payments when in the 70’s Pacific Salmon shifted its distribution resulting in large interceptions of Canada’s salmon by Alaskan fisheries (Miller et al. 2013). The conflict was resolved by the implementation of a conservation fund that work as a side payment for both Canada and the state of Alaska (Miller et al. 2013). The potential adaptation of side payments in terms of quota swaps or allowing free </w:t>
+        <w:t xml:space="preserve"> to fish part of their quota within Norway’s EEZ, and land the catch in Norwegian ports. In North America, Canada and the US have previous </w:t>
+      </w:r>
+      <w:r>
+        <w:rPr>
+          <w:rFonts w:ascii="Times New Roman" w:hAnsi="Times New Roman" w:cs="Times New Roman"/>
+          <w:color w:val="000000" w:themeColor="text1"/>
+          <w:highlight w:val="yellow"/>
+        </w:rPr>
+        <w:t xml:space="preserve">history </w:t>
+      </w:r>
+      <w:r>
+        <w:rPr>
+          <w:rFonts w:ascii="Times New Roman" w:hAnsi="Times New Roman" w:cs="Times New Roman"/>
+          <w:color w:val="000000" w:themeColor="text1"/>
+          <w:highlight w:val="yellow"/>
+        </w:rPr>
+        <w:t>of applying</w:t>
+      </w:r>
+      <w:r>
+        <w:rPr>
+          <w:rFonts w:ascii="Times New Roman" w:hAnsi="Times New Roman" w:cs="Times New Roman"/>
+          <w:color w:val="000000" w:themeColor="text1"/>
+          <w:highlight w:val="yellow"/>
+        </w:rPr>
+        <w:t xml:space="preserve"> side</w:t>
+      </w:r>
+      <w:r>
+        <w:rPr>
+          <w:rFonts w:ascii="Times New Roman" w:hAnsi="Times New Roman" w:cs="Times New Roman"/>
+          <w:color w:val="000000" w:themeColor="text1"/>
+        </w:rPr>
+        <w:t xml:space="preserve"> payments when in the 70’s Pacific </w:t>
+      </w:r>
+      <w:r>
+        <w:rPr>
+          <w:rFonts w:ascii="Times New Roman" w:hAnsi="Times New Roman" w:cs="Times New Roman"/>
+          <w:color w:val="000000" w:themeColor="text1"/>
+          <w:highlight w:val="yellow"/>
+        </w:rPr>
+        <w:t>s</w:t>
+      </w:r>
+      <w:r>
+        <w:rPr>
+          <w:rFonts w:ascii="Times New Roman" w:hAnsi="Times New Roman" w:cs="Times New Roman"/>
+          <w:color w:val="000000" w:themeColor="text1"/>
+        </w:rPr>
+        <w:t xml:space="preserve">almon shifted its distribution resulting in large interceptions of Canada’s salmon by Alaskan fisheries (Miller et al. 2013). The conflict was resolved by the implementation of a conservation fund that work as a side payment for both Canada and the state of Alaska (Miller et al. 2013). The potential adaptation of side payments in terms of quota swaps or allowing free quota fishing </w:t>
       </w:r>
       <w:r>
         <w:rPr>
@@ -5021,7 +5347,7 @@
           <w:color w:val="000000" w:themeColor="text1"/>
         </w:rPr>
         <w:lastRenderedPageBreak/>
-        <w:t>quota fishing within across the Gulf of Maine EEZs could be a potential solution as stocks shift due to climate change.</w:t>
+        <w:t>within across the Gulf of Maine EEZs could be a potential solution as stocks shift due to climate change.</w:t>
       </w:r>
     </w:p>
     <w:p>
@@ -5139,7 +5465,30 @@
           <w:rFonts w:ascii="Times New Roman" w:hAnsi="Times New Roman" w:cs="Times New Roman"/>
           <w:color w:val="000000" w:themeColor="text1"/>
         </w:rPr>
-        <w:t xml:space="preserve"> or models is a way to present a more robust result that accounts for </w:t>
+        <w:t xml:space="preserve"> </w:t>
+      </w:r>
+      <w:r>
+        <w:rPr>
+          <w:rFonts w:ascii="Times New Roman" w:hAnsi="Times New Roman" w:cs="Times New Roman"/>
+          <w:color w:val="000000" w:themeColor="text1"/>
+          <w:highlight w:val="yellow"/>
+        </w:rPr>
+        <w:t>o</w:t>
+      </w:r>
+      <w:r>
+        <w:rPr>
+          <w:rFonts w:ascii="Times New Roman" w:hAnsi="Times New Roman" w:cs="Times New Roman"/>
+          <w:color w:val="000000" w:themeColor="text1"/>
+          <w:highlight w:val="yellow"/>
+        </w:rPr>
+        <w:t>f</w:t>
+      </w:r>
+      <w:r>
+        <w:rPr>
+          <w:rFonts w:ascii="Times New Roman" w:hAnsi="Times New Roman" w:cs="Times New Roman"/>
+          <w:color w:val="000000" w:themeColor="text1"/>
+        </w:rPr>
+        <w:t xml:space="preserve"> models is a way to present a more robust result that accounts for </w:t>
       </w:r>
       <w:r>
         <w:rPr>
@@ -5336,15 +5685,14 @@
         </w:rPr>
         <w:t xml:space="preserve">-Álvarez et al. 2019). Moreover, considerable uncertainty exists along the </w:t>
       </w:r>
-      <w:proofErr w:type="spellStart"/>
-      <w:r>
-        <w:rPr>
-          <w:rFonts w:ascii="Times New Roman" w:hAnsi="Times New Roman" w:cs="Times New Roman"/>
-          <w:color w:val="000000" w:themeColor="text1"/>
-        </w:rPr>
-        <w:t>Berring</w:t>
-      </w:r>
-      <w:proofErr w:type="spellEnd"/>
+      <w:r>
+        <w:rPr>
+          <w:rFonts w:ascii="Times New Roman" w:hAnsi="Times New Roman" w:cs="Times New Roman"/>
+          <w:color w:val="000000" w:themeColor="text1"/>
+          <w:highlight w:val="yellow"/>
+        </w:rPr>
+        <w:t>Bering</w:t>
+      </w:r>
       <w:r>
         <w:rPr>
           <w:rFonts w:ascii="Times New Roman" w:hAnsi="Times New Roman" w:cs="Times New Roman"/>
@@ -5364,7 +5712,36 @@
           <w:rFonts w:ascii="Times New Roman" w:hAnsi="Times New Roman" w:cs="Times New Roman"/>
           <w:color w:val="000000" w:themeColor="text1"/>
         </w:rPr>
-        <w:t xml:space="preserve">Pacific regarding the extent and intensity of future sea-ice reduction under climate change (Steiner et al. 2015, IPCC 2019). Structural uncertainty within the DBEM has been previously tested for agreement against commonly used species distribution algorithms such as Maxent (Phillips et al. 2006) and </w:t>
+        <w:t xml:space="preserve">Pacific regarding the extent and intensity of future sea-ice reduction under climate change (Steiner et al. 2015, IPCC 2019). </w:t>
+      </w:r>
+      <w:r>
+        <w:rPr>
+          <w:rFonts w:ascii="Times New Roman" w:hAnsi="Times New Roman" w:cs="Times New Roman"/>
+          <w:color w:val="000000" w:themeColor="text1"/>
+        </w:rPr>
+        <w:t xml:space="preserve"> </w:t>
+      </w:r>
+      <w:r>
+        <w:rPr>
+          <w:rFonts w:ascii="Times New Roman" w:hAnsi="Times New Roman" w:cs="Times New Roman"/>
+          <w:color w:val="000000" w:themeColor="text1"/>
+          <w:highlight w:val="yellow"/>
+        </w:rPr>
+        <w:t>Regarding the DBEM, its structural uncertainty has been</w:t>
+      </w:r>
+      <w:r>
+        <w:rPr>
+          <w:rFonts w:ascii="Times New Roman" w:hAnsi="Times New Roman" w:cs="Times New Roman"/>
+          <w:color w:val="000000" w:themeColor="text1"/>
+        </w:rPr>
+        <w:t xml:space="preserve"> </w:t>
+      </w:r>
+      <w:r>
+        <w:rPr>
+          <w:rFonts w:ascii="Times New Roman" w:hAnsi="Times New Roman" w:cs="Times New Roman"/>
+          <w:color w:val="000000" w:themeColor="text1"/>
+        </w:rPr>
+        <w:t xml:space="preserve">previously tested for agreement against commonly used species distribution algorithms such as Maxent (Phillips et al. 2006) and </w:t>
       </w:r>
       <w:proofErr w:type="spellStart"/>
       <w:r>
@@ -5412,7 +5789,43 @@
           <w:rFonts w:ascii="Times New Roman" w:hAnsi="Times New Roman" w:cs="Times New Roman"/>
           <w:color w:val="000000" w:themeColor="text1"/>
         </w:rPr>
-        <w:t>, et al. 2016). Is worth mentioning that future changes to species distributions could be influenced by factors not captured by our model such as interactions between species (</w:t>
+        <w:t>, et al. 2016).</w:t>
+      </w:r>
+      <w:r>
+        <w:rPr>
+          <w:rFonts w:ascii="Times New Roman" w:hAnsi="Times New Roman" w:cs="Times New Roman"/>
+          <w:color w:val="000000" w:themeColor="text1"/>
+        </w:rPr>
+        <w:t xml:space="preserve"> </w:t>
+      </w:r>
+      <w:r>
+        <w:rPr>
+          <w:rFonts w:ascii="Times New Roman" w:hAnsi="Times New Roman" w:cs="Times New Roman"/>
+          <w:color w:val="000000" w:themeColor="text1"/>
+          <w:highlight w:val="yellow"/>
+        </w:rPr>
+        <w:t>Finally,</w:t>
+      </w:r>
+      <w:r>
+        <w:rPr>
+          <w:rFonts w:ascii="Times New Roman" w:hAnsi="Times New Roman" w:cs="Times New Roman"/>
+          <w:color w:val="000000" w:themeColor="text1"/>
+        </w:rPr>
+        <w:t xml:space="preserve"> </w:t>
+      </w:r>
+      <w:r>
+        <w:rPr>
+          <w:rFonts w:ascii="Times New Roman" w:hAnsi="Times New Roman" w:cs="Times New Roman"/>
+          <w:color w:val="000000" w:themeColor="text1"/>
+        </w:rPr>
+        <w:t>i</w:t>
+      </w:r>
+      <w:r>
+        <w:rPr>
+          <w:rFonts w:ascii="Times New Roman" w:hAnsi="Times New Roman" w:cs="Times New Roman"/>
+          <w:color w:val="000000" w:themeColor="text1"/>
+        </w:rPr>
+        <w:t>s worth mentioning that future changes to species distributions could be influenced by factors not captured by our model such as interactions between species (</w:t>
       </w:r>
       <w:proofErr w:type="spellStart"/>
       <w:r>
@@ -5500,7 +5913,7 @@
           <w:rFonts w:ascii="Times New Roman" w:hAnsi="Times New Roman" w:cs="Times New Roman"/>
           <w:color w:val="000000" w:themeColor="text1"/>
         </w:rPr>
-        <w:t xml:space="preserve">Shifts in stocks distribution due to climate change have the potential of creating local extinction of economically important stocks while enhancing fisheries in areas where they were not present before. In this paper, we have explored the potential impacts of climate change in the joint management of 33 transboundary stocks managed by Canada and the US. We found that, transboundary stocks are likely to shift in the upcoming years changing the proportion of the catch of jointly managed fisheries of Canada and the US. Lessons from other countries can provide solutions to such challenges. More specific, side payments, dynamic management, and </w:t>
+        <w:t xml:space="preserve">Shifts in stocks distribution due to climate change have the potential of creating local extinction of economically important stocks while enhancing fisheries in areas where they were not present before. In this paper, we have explored the potential impacts of climate change in the joint management of 33 transboundary stocks managed by Canada and the US. We found that, transboundary stocks are likely to shift in the upcoming years changing the proportion of the catch of jointly managed fisheries of Canada and the US. Lessons from other countries can </w:t>
       </w:r>
       <w:r>
         <w:rPr>
@@ -5508,7 +5921,7 @@
           <w:color w:val="000000" w:themeColor="text1"/>
         </w:rPr>
         <w:lastRenderedPageBreak/>
-        <w:t xml:space="preserve">interchangeable quotas were identified as potential solutions for North American region. While not directly addressed in this study, socio-economic impacts of shifting transboundary stocks could add an extra layer of complexity to the problem. Addressing shifts in stocks distribution sooner rather than latter could avert the so called “fish wars”, improve sustainability of jointly managed stocks, and secure the livelihood of </w:t>
+        <w:t xml:space="preserve">provide solutions to such challenges. More specific, side payments, dynamic management, and interchangeable quotas were identified as potential solutions for North American region. While not directly addressed in this study, socio-economic impacts of shifting transboundary stocks could add an extra layer of complexity to the problem. Addressing shifts in stocks distribution sooner rather than latter could avert the so called “fish wars”, improve sustainability of jointly managed stocks, and secure the livelihood of </w:t>
       </w:r>
       <w:r>
         <w:rPr>

</xml_diff>